<commit_message>
Updated the Project Binder and Risk register
Updated the Project Binder From V5.1 to V8.1 and also the Risk Register.
</commit_message>
<xml_diff>
--- a/Version Control And Risk Register.docx
+++ b/Version Control And Risk Register.docx
@@ -32,8 +32,8 @@
       </w:tblPr>
       <w:tblGrid>
         <w:gridCol w:w="728"/>
-        <w:gridCol w:w="6802"/>
-        <w:gridCol w:w="807"/>
+        <w:gridCol w:w="6805"/>
+        <w:gridCol w:w="804"/>
         <w:gridCol w:w="673"/>
       </w:tblGrid>
       <w:tr>
@@ -1670,6 +1670,79 @@
           <w:p>
             <w:r>
               <w:t>03 Mar 2023</w:t>
+            </w:r>
+          </w:p>
+        </w:tc>
+        <w:tc>
+          <w:tcPr>
+            <w:tcW w:w="0" w:type="auto"/>
+            <w:tcBorders>
+              <w:top w:val="outset" w:sz="6" w:space="0" w:color="auto"/>
+              <w:left w:val="outset" w:sz="6" w:space="0" w:color="auto"/>
+              <w:bottom w:val="outset" w:sz="6" w:space="0" w:color="auto"/>
+              <w:right w:val="outset" w:sz="6" w:space="0" w:color="auto"/>
+            </w:tcBorders>
+            <w:shd w:val="clear" w:color="auto" w:fill="FFFFFF"/>
+          </w:tcPr>
+          <w:p>
+            <w:r>
+              <w:t>KT</w:t>
+            </w:r>
+          </w:p>
+        </w:tc>
+      </w:tr>
+      <w:tr>
+        <w:tc>
+          <w:tcPr>
+            <w:tcW w:w="0" w:type="auto"/>
+            <w:tcBorders>
+              <w:top w:val="outset" w:sz="6" w:space="0" w:color="auto"/>
+              <w:left w:val="outset" w:sz="6" w:space="0" w:color="auto"/>
+              <w:bottom w:val="outset" w:sz="6" w:space="0" w:color="auto"/>
+              <w:right w:val="outset" w:sz="6" w:space="0" w:color="auto"/>
+            </w:tcBorders>
+            <w:shd w:val="clear" w:color="auto" w:fill="FFFFFF"/>
+            <w:vAlign w:val="center"/>
+          </w:tcPr>
+          <w:p>
+            <w:r>
+              <w:t>V8.1</w:t>
+            </w:r>
+          </w:p>
+        </w:tc>
+        <w:tc>
+          <w:tcPr>
+            <w:tcW w:w="0" w:type="auto"/>
+            <w:tcBorders>
+              <w:top w:val="outset" w:sz="6" w:space="0" w:color="auto"/>
+              <w:left w:val="outset" w:sz="6" w:space="0" w:color="auto"/>
+              <w:bottom w:val="outset" w:sz="6" w:space="0" w:color="auto"/>
+              <w:right w:val="outset" w:sz="6" w:space="0" w:color="auto"/>
+            </w:tcBorders>
+            <w:shd w:val="clear" w:color="auto" w:fill="FFFFFF"/>
+            <w:vAlign w:val="center"/>
+          </w:tcPr>
+          <w:p>
+            <w:r>
+              <w:t>Finalised the ER and Design Class Diagrams And also the SQL Statements. Also Included the final use case specifications and GUI design.</w:t>
+            </w:r>
+          </w:p>
+        </w:tc>
+        <w:tc>
+          <w:tcPr>
+            <w:tcW w:w="0" w:type="auto"/>
+            <w:tcBorders>
+              <w:top w:val="outset" w:sz="6" w:space="0" w:color="auto"/>
+              <w:left w:val="outset" w:sz="6" w:space="0" w:color="auto"/>
+              <w:bottom w:val="outset" w:sz="6" w:space="0" w:color="auto"/>
+              <w:right w:val="outset" w:sz="6" w:space="0" w:color="auto"/>
+            </w:tcBorders>
+            <w:shd w:val="clear" w:color="auto" w:fill="FFFFFF"/>
+            <w:vAlign w:val="center"/>
+          </w:tcPr>
+          <w:p>
+            <w:r>
+              <w:t>07 Mar 2023</w:t>
             </w:r>
           </w:p>
         </w:tc>
@@ -3708,6 +3781,7 @@
           </w:tcPr>
           <w:p>
             <w:r>
+              <w:lastRenderedPageBreak/>
               <w:t>R7</w:t>
             </w:r>
           </w:p>
@@ -3961,7 +4035,6 @@
           </w:tcPr>
           <w:p>
             <w:r>
-              <w:lastRenderedPageBreak/>
               <w:t xml:space="preserve">R8 </w:t>
             </w:r>
           </w:p>

</xml_diff>